<commit_message>
Updated table of contents for UCS's 14-23
</commit_message>
<xml_diff>
--- a/Documentation/UseCaseScenarios/14 - SSU - Direktor - Kreiranje Tima.docx
+++ b/Documentation/UseCaseScenarios/14 - SSU - Direktor - Kreiranje Tima.docx
@@ -1,6 +1,6 @@
 
 <file path=word/document.xml><?xml version="1.0" encoding="utf-8"?>
-<w:document xmlns:wpc="http://schemas.microsoft.com/office/word/2010/wordprocessingCanvas" xmlns:mc="http://schemas.openxmlformats.org/markup-compatibility/2006" xmlns:o="urn:schemas-microsoft-com:office:office" xmlns:r="http://schemas.openxmlformats.org/officeDocument/2006/relationships" xmlns:m="http://schemas.openxmlformats.org/officeDocument/2006/math" xmlns:v="urn:schemas-microsoft-com:vml" xmlns:wp14="http://schemas.microsoft.com/office/word/2010/wordprocessingDrawing" xmlns:wp="http://schemas.openxmlformats.org/drawingml/2006/wordprocessingDrawing" xmlns:w10="urn:schemas-microsoft-com:office:word" xmlns:w="http://schemas.openxmlformats.org/wordprocessingml/2006/main" xmlns:w14="http://schemas.microsoft.com/office/word/2010/wordml" xmlns:w15="http://schemas.microsoft.com/office/word/2012/wordml" xmlns:wpg="http://schemas.microsoft.com/office/word/2010/wordprocessingGroup" xmlns:wpi="http://schemas.microsoft.com/office/word/2010/wordprocessingInk" xmlns:wne="http://schemas.microsoft.com/office/word/2006/wordml" xmlns:wps="http://schemas.microsoft.com/office/word/2010/wordprocessingShape" mc:Ignorable="w14 w15 wp14">
+<w:document xmlns:wpc="http://schemas.microsoft.com/office/word/2010/wordprocessingCanvas" xmlns:cx="http://schemas.microsoft.com/office/drawing/2014/chartex" xmlns:cx1="http://schemas.microsoft.com/office/drawing/2015/9/8/chartex" xmlns:cx2="http://schemas.microsoft.com/office/drawing/2015/10/21/chartex" xmlns:cx3="http://schemas.microsoft.com/office/drawing/2016/5/9/chartex" xmlns:cx4="http://schemas.microsoft.com/office/drawing/2016/5/10/chartex" xmlns:cx5="http://schemas.microsoft.com/office/drawing/2016/5/11/chartex" xmlns:cx6="http://schemas.microsoft.com/office/drawing/2016/5/12/chartex" xmlns:cx7="http://schemas.microsoft.com/office/drawing/2016/5/13/chartex" xmlns:cx8="http://schemas.microsoft.com/office/drawing/2016/5/14/chartex" xmlns:mc="http://schemas.openxmlformats.org/markup-compatibility/2006" xmlns:aink="http://schemas.microsoft.com/office/drawing/2016/ink" xmlns:am3d="http://schemas.microsoft.com/office/drawing/2017/model3d" xmlns:o="urn:schemas-microsoft-com:office:office" xmlns:r="http://schemas.openxmlformats.org/officeDocument/2006/relationships" xmlns:m="http://schemas.openxmlformats.org/officeDocument/2006/math" xmlns:v="urn:schemas-microsoft-com:vml" xmlns:wp14="http://schemas.microsoft.com/office/word/2010/wordprocessingDrawing" xmlns:wp="http://schemas.openxmlformats.org/drawingml/2006/wordprocessingDrawing" xmlns:w10="urn:schemas-microsoft-com:office:word" xmlns:w="http://schemas.openxmlformats.org/wordprocessingml/2006/main" xmlns:w14="http://schemas.microsoft.com/office/word/2010/wordml" xmlns:w15="http://schemas.microsoft.com/office/word/2012/wordml" xmlns:w16cid="http://schemas.microsoft.com/office/word/2016/wordml/cid" xmlns:w16se="http://schemas.microsoft.com/office/word/2015/wordml/symex" xmlns:wpg="http://schemas.microsoft.com/office/word/2010/wordprocessingGroup" xmlns:wpi="http://schemas.microsoft.com/office/word/2010/wordprocessingInk" xmlns:wne="http://schemas.microsoft.com/office/word/2006/wordml" xmlns:wps="http://schemas.microsoft.com/office/word/2010/wordprocessingShape" mc:Ignorable="w14 w15 w16se w16cid wp14">
   <w:body>
     <w:p>
       <w:pPr>
@@ -1062,6 +1062,106 @@
     </w:p>
     <w:p>
       <w:pPr>
+        <w:pStyle w:val="TOC1"/>
+        <w:tabs>
+          <w:tab w:val="left" w:pos="1260"/>
+          <w:tab w:val="right" w:leader="dot" w:pos="9016"/>
+        </w:tabs>
+        <w:rPr>
+          <w:rFonts w:cstheme="minorBidi"/>
+          <w:b w:val="0"/>
+          <w:bCs w:val="0"/>
+          <w:i w:val="0"/>
+          <w:iCs w:val="0"/>
+          <w:noProof/>
+          <w:sz w:val="22"/>
+          <w:szCs w:val="22"/>
+          <w:lang w:eastAsia="en-GB"/>
+        </w:rPr>
+      </w:pPr>
+      <w:hyperlink w:anchor="_Toc511230986" w:history="1">
+        <w:r>
+          <w:rPr>
+            <w:rStyle w:val="Hyperlink"/>
+            <w:noProof/>
+            <w:lang w:val="sr-Cyrl-RS"/>
+          </w:rPr>
+          <w:t>1.</w:t>
+        </w:r>
+        <w:r>
+          <w:rPr>
+            <w:rFonts w:cstheme="minorBidi"/>
+            <w:b w:val="0"/>
+            <w:bCs w:val="0"/>
+            <w:i w:val="0"/>
+            <w:iCs w:val="0"/>
+            <w:noProof/>
+            <w:sz w:val="22"/>
+            <w:szCs w:val="22"/>
+            <w:lang w:eastAsia="en-GB"/>
+          </w:rPr>
+          <w:tab/>
+        </w:r>
+        <w:r>
+          <w:rPr>
+            <w:rStyle w:val="Hyperlink"/>
+            <w:noProof/>
+            <w:lang w:val="sr-Cyrl-RS"/>
+          </w:rPr>
+          <w:t>Увод</w:t>
+        </w:r>
+        <w:r>
+          <w:rPr>
+            <w:noProof/>
+            <w:webHidden/>
+          </w:rPr>
+          <w:tab/>
+        </w:r>
+        <w:r>
+          <w:rPr>
+            <w:noProof/>
+            <w:webHidden/>
+          </w:rPr>
+          <w:fldChar w:fldCharType="begin"/>
+        </w:r>
+        <w:r>
+          <w:rPr>
+            <w:noProof/>
+            <w:webHidden/>
+          </w:rPr>
+          <w:instrText xml:space="preserve"> PAGEREF _Toc511230986 \h </w:instrText>
+        </w:r>
+        <w:r>
+          <w:rPr>
+            <w:noProof/>
+            <w:webHidden/>
+          </w:rPr>
+        </w:r>
+        <w:r>
+          <w:rPr>
+            <w:noProof/>
+            <w:webHidden/>
+          </w:rPr>
+          <w:fldChar w:fldCharType="separate"/>
+        </w:r>
+        <w:r>
+          <w:rPr>
+            <w:noProof/>
+            <w:webHidden/>
+          </w:rPr>
+          <w:t>4</w:t>
+        </w:r>
+        <w:r>
+          <w:rPr>
+            <w:noProof/>
+            <w:webHidden/>
+          </w:rPr>
+          <w:fldChar w:fldCharType="end"/>
+        </w:r>
+      </w:hyperlink>
+    </w:p>
+    <w:p>
+      <w:pPr>
         <w:pStyle w:val="TOC2"/>
         <w:tabs>
           <w:tab w:val="right" w:leader="dot" w:pos="9016"/>
@@ -1071,10 +1171,10 @@
           <w:b w:val="0"/>
           <w:bCs w:val="0"/>
           <w:noProof/>
-          <w:lang w:val="sr-Latn-RS" w:eastAsia="sr-Latn-RS"/>
-        </w:rPr>
-      </w:pPr>
-      <w:hyperlink w:anchor="_Toc508835808" w:history="1">
+          <w:lang w:eastAsia="en-GB"/>
+        </w:rPr>
+      </w:pPr>
+      <w:hyperlink w:anchor="_Toc511230987" w:history="1">
         <w:r>
           <w:rPr>
             <w:rStyle w:val="Hyperlink"/>
@@ -1102,7 +1202,7 @@
             <w:noProof/>
             <w:webHidden/>
           </w:rPr>
-          <w:instrText xml:space="preserve"> PAGEREF _Toc508835808 \h </w:instrText>
+          <w:instrText xml:space="preserve"> PAGEREF _Toc511230987 \h </w:instrText>
         </w:r>
         <w:r>
           <w:rPr>
@@ -1144,10 +1244,10 @@
           <w:b w:val="0"/>
           <w:bCs w:val="0"/>
           <w:noProof/>
-          <w:lang w:val="sr-Latn-RS" w:eastAsia="sr-Latn-RS"/>
-        </w:rPr>
-      </w:pPr>
-      <w:hyperlink w:anchor="_Toc508835809" w:history="1">
+          <w:lang w:eastAsia="en-GB"/>
+        </w:rPr>
+      </w:pPr>
+      <w:hyperlink w:anchor="_Toc511230988" w:history="1">
         <w:r>
           <w:rPr>
             <w:rStyle w:val="Hyperlink"/>
@@ -1204,7 +1304,7 @@
             <w:noProof/>
             <w:webHidden/>
           </w:rPr>
-          <w:instrText xml:space="preserve"> PAGEREF _Toc508835809 \h </w:instrText>
+          <w:instrText xml:space="preserve"> PAGEREF _Toc511230988 \h </w:instrText>
         </w:r>
         <w:r>
           <w:rPr>
@@ -1246,10 +1346,10 @@
           <w:b w:val="0"/>
           <w:bCs w:val="0"/>
           <w:noProof/>
-          <w:lang w:val="sr-Latn-RS" w:eastAsia="sr-Latn-RS"/>
-        </w:rPr>
-      </w:pPr>
-      <w:hyperlink w:anchor="_Toc508835810" w:history="1">
+          <w:lang w:eastAsia="en-GB"/>
+        </w:rPr>
+      </w:pPr>
+      <w:hyperlink w:anchor="_Toc511230989" w:history="1">
         <w:r>
           <w:rPr>
             <w:rStyle w:val="Hyperlink"/>
@@ -1277,7 +1377,7 @@
             <w:noProof/>
             <w:webHidden/>
           </w:rPr>
-          <w:instrText xml:space="preserve"> PAGEREF _Toc508835810 \h </w:instrText>
+          <w:instrText xml:space="preserve"> PAGEREF _Toc511230989 \h </w:instrText>
         </w:r>
         <w:r>
           <w:rPr>
@@ -1319,10 +1419,10 @@
           <w:b w:val="0"/>
           <w:bCs w:val="0"/>
           <w:noProof/>
-          <w:lang w:val="sr-Latn-RS" w:eastAsia="sr-Latn-RS"/>
-        </w:rPr>
-      </w:pPr>
-      <w:hyperlink w:anchor="_Toc508835811" w:history="1">
+          <w:lang w:eastAsia="en-GB"/>
+        </w:rPr>
+      </w:pPr>
+      <w:hyperlink w:anchor="_Toc511230990" w:history="1">
         <w:r>
           <w:rPr>
             <w:rStyle w:val="Hyperlink"/>
@@ -1350,7 +1450,106 @@
             <w:noProof/>
             <w:webHidden/>
           </w:rPr>
-          <w:instrText xml:space="preserve"> PAGEREF _Toc508835811 \h </w:instrText>
+          <w:instrText xml:space="preserve"> PAGEREF _Toc511230990 \h </w:instrText>
+        </w:r>
+        <w:r>
+          <w:rPr>
+            <w:noProof/>
+            <w:webHidden/>
+          </w:rPr>
+        </w:r>
+        <w:r>
+          <w:rPr>
+            <w:noProof/>
+            <w:webHidden/>
+          </w:rPr>
+          <w:fldChar w:fldCharType="separate"/>
+        </w:r>
+        <w:r>
+          <w:rPr>
+            <w:noProof/>
+            <w:webHidden/>
+          </w:rPr>
+          <w:t>4</w:t>
+        </w:r>
+        <w:r>
+          <w:rPr>
+            <w:noProof/>
+            <w:webHidden/>
+          </w:rPr>
+          <w:fldChar w:fldCharType="end"/>
+        </w:r>
+      </w:hyperlink>
+    </w:p>
+    <w:p>
+      <w:pPr>
+        <w:pStyle w:val="TOC1"/>
+        <w:tabs>
+          <w:tab w:val="left" w:pos="1260"/>
+          <w:tab w:val="right" w:leader="dot" w:pos="9016"/>
+        </w:tabs>
+        <w:rPr>
+          <w:rFonts w:cstheme="minorBidi"/>
+          <w:b w:val="0"/>
+          <w:bCs w:val="0"/>
+          <w:i w:val="0"/>
+          <w:iCs w:val="0"/>
+          <w:noProof/>
+          <w:sz w:val="22"/>
+          <w:szCs w:val="22"/>
+          <w:lang w:eastAsia="en-GB"/>
+        </w:rPr>
+      </w:pPr>
+      <w:hyperlink w:anchor="_Toc511230991" w:history="1">
+        <w:r>
+          <w:rPr>
+            <w:rStyle w:val="Hyperlink"/>
+            <w:noProof/>
+          </w:rPr>
+          <w:t>2.</w:t>
+        </w:r>
+        <w:r>
+          <w:rPr>
+            <w:rFonts w:cstheme="minorBidi"/>
+            <w:b w:val="0"/>
+            <w:bCs w:val="0"/>
+            <w:i w:val="0"/>
+            <w:iCs w:val="0"/>
+            <w:noProof/>
+            <w:sz w:val="22"/>
+            <w:szCs w:val="22"/>
+            <w:lang w:eastAsia="en-GB"/>
+          </w:rPr>
+          <w:tab/>
+        </w:r>
+        <w:r>
+          <w:rPr>
+            <w:rStyle w:val="Hyperlink"/>
+            <w:noProof/>
+            <w:lang w:val="sr-Cyrl-RS"/>
+          </w:rPr>
+          <w:t>Сценарио креирања тима</w:t>
+        </w:r>
+        <w:r>
+          <w:rPr>
+            <w:noProof/>
+            <w:webHidden/>
+          </w:rPr>
+          <w:tab/>
+        </w:r>
+        <w:r>
+          <w:rPr>
+            <w:noProof/>
+            <w:webHidden/>
+          </w:rPr>
+          <w:fldChar w:fldCharType="begin"/>
+        </w:r>
+        <w:r>
+          <w:rPr>
+            <w:noProof/>
+            <w:webHidden/>
+          </w:rPr>
+          <w:instrText xml:space="preserve"> PAGEREF _Toc511230991 \h </w:instrText>
         </w:r>
         <w:r>
           <w:rPr>
@@ -1392,10 +1591,10 @@
           <w:b w:val="0"/>
           <w:bCs w:val="0"/>
           <w:noProof/>
-          <w:lang w:val="sr-Latn-RS" w:eastAsia="sr-Latn-RS"/>
-        </w:rPr>
-      </w:pPr>
-      <w:hyperlink w:anchor="_Toc508835812" w:history="1">
+          <w:lang w:eastAsia="en-GB"/>
+        </w:rPr>
+      </w:pPr>
+      <w:hyperlink w:anchor="_Toc511230992" w:history="1">
         <w:r>
           <w:rPr>
             <w:rStyle w:val="Hyperlink"/>
@@ -1423,7 +1622,7 @@
             <w:noProof/>
             <w:webHidden/>
           </w:rPr>
-          <w:instrText xml:space="preserve"> PAGEREF _Toc508835812 \h </w:instrText>
+          <w:instrText xml:space="preserve"> PAGEREF _Toc511230992 \h </w:instrText>
         </w:r>
         <w:r>
           <w:rPr>
@@ -1465,10 +1664,10 @@
           <w:b w:val="0"/>
           <w:bCs w:val="0"/>
           <w:noProof/>
-          <w:lang w:val="sr-Latn-RS" w:eastAsia="sr-Latn-RS"/>
-        </w:rPr>
-      </w:pPr>
-      <w:hyperlink w:anchor="_Toc508835813" w:history="1">
+          <w:lang w:eastAsia="en-GB"/>
+        </w:rPr>
+      </w:pPr>
+      <w:hyperlink w:anchor="_Toc511230993" w:history="1">
         <w:r>
           <w:rPr>
             <w:rStyle w:val="Hyperlink"/>
@@ -1496,7 +1695,7 @@
             <w:noProof/>
             <w:webHidden/>
           </w:rPr>
-          <w:instrText xml:space="preserve"> PAGEREF _Toc508835813 \h </w:instrText>
+          <w:instrText xml:space="preserve"> PAGEREF _Toc511230993 \h </w:instrText>
         </w:r>
         <w:r>
           <w:rPr>
@@ -1539,10 +1738,10 @@
           <w:noProof/>
           <w:sz w:val="22"/>
           <w:szCs w:val="22"/>
-          <w:lang w:val="sr-Latn-RS" w:eastAsia="sr-Latn-RS"/>
-        </w:rPr>
-      </w:pPr>
-      <w:hyperlink w:anchor="_Toc508835814" w:history="1">
+          <w:lang w:eastAsia="en-GB"/>
+        </w:rPr>
+      </w:pPr>
+      <w:hyperlink w:anchor="_Toc511230994" w:history="1">
         <w:r>
           <w:rPr>
             <w:rStyle w:val="Hyperlink"/>
@@ -1557,7 +1756,7 @@
             <w:noProof/>
             <w:sz w:val="22"/>
             <w:szCs w:val="22"/>
-            <w:lang w:val="sr-Latn-RS" w:eastAsia="sr-Latn-RS"/>
+            <w:lang w:eastAsia="en-GB"/>
           </w:rPr>
           <w:tab/>
         </w:r>
@@ -1588,7 +1787,7 @@
             <w:noProof/>
             <w:webHidden/>
           </w:rPr>
-          <w:instrText xml:space="preserve"> PAGEREF _Toc508835814 \h </w:instrText>
+          <w:instrText xml:space="preserve"> PAGEREF _Toc511230994 \h </w:instrText>
         </w:r>
         <w:r>
           <w:rPr>
@@ -1631,10 +1830,10 @@
           <w:noProof/>
           <w:sz w:val="22"/>
           <w:szCs w:val="22"/>
-          <w:lang w:val="sr-Latn-RS" w:eastAsia="sr-Latn-RS"/>
-        </w:rPr>
-      </w:pPr>
-      <w:hyperlink w:anchor="_Toc508835815" w:history="1">
+          <w:lang w:eastAsia="en-GB"/>
+        </w:rPr>
+      </w:pPr>
+      <w:hyperlink w:anchor="_Toc511230995" w:history="1">
         <w:r>
           <w:rPr>
             <w:rStyle w:val="Hyperlink"/>
@@ -1649,7 +1848,7 @@
             <w:noProof/>
             <w:sz w:val="22"/>
             <w:szCs w:val="22"/>
-            <w:lang w:val="sr-Latn-RS" w:eastAsia="sr-Latn-RS"/>
+            <w:lang w:eastAsia="en-GB"/>
           </w:rPr>
           <w:tab/>
         </w:r>
@@ -1680,7 +1879,7 @@
             <w:noProof/>
             <w:webHidden/>
           </w:rPr>
-          <w:instrText xml:space="preserve"> PAGEREF _Toc508835815 \h </w:instrText>
+          <w:instrText xml:space="preserve"> PAGEREF _Toc511230995 \h </w:instrText>
         </w:r>
         <w:r>
           <w:rPr>
@@ -1722,10 +1921,10 @@
           <w:b w:val="0"/>
           <w:bCs w:val="0"/>
           <w:noProof/>
-          <w:lang w:val="sr-Latn-RS" w:eastAsia="sr-Latn-RS"/>
-        </w:rPr>
-      </w:pPr>
-      <w:hyperlink w:anchor="_Toc508835816" w:history="1">
+          <w:lang w:eastAsia="en-GB"/>
+        </w:rPr>
+      </w:pPr>
+      <w:hyperlink w:anchor="_Toc511230996" w:history="1">
         <w:r>
           <w:rPr>
             <w:rStyle w:val="Hyperlink"/>
@@ -1753,7 +1952,7 @@
             <w:noProof/>
             <w:webHidden/>
           </w:rPr>
-          <w:instrText xml:space="preserve"> PAGEREF _Toc508835816 \h </w:instrText>
+          <w:instrText xml:space="preserve"> PAGEREF _Toc511230996 \h </w:instrText>
         </w:r>
         <w:r>
           <w:rPr>
@@ -1795,10 +1994,10 @@
           <w:b w:val="0"/>
           <w:bCs w:val="0"/>
           <w:noProof/>
-          <w:lang w:val="sr-Latn-RS" w:eastAsia="sr-Latn-RS"/>
-        </w:rPr>
-      </w:pPr>
-      <w:hyperlink w:anchor="_Toc508835817" w:history="1">
+          <w:lang w:eastAsia="en-GB"/>
+        </w:rPr>
+      </w:pPr>
+      <w:hyperlink w:anchor="_Toc511230997" w:history="1">
         <w:r>
           <w:rPr>
             <w:rStyle w:val="Hyperlink"/>
@@ -1826,7 +2025,7 @@
             <w:noProof/>
             <w:webHidden/>
           </w:rPr>
-          <w:instrText xml:space="preserve"> PAGEREF _Toc508835817 \h </w:instrText>
+          <w:instrText xml:space="preserve"> PAGEREF _Toc511230997 \h </w:instrText>
         </w:r>
         <w:r>
           <w:rPr>
@@ -1868,10 +2067,10 @@
           <w:b w:val="0"/>
           <w:bCs w:val="0"/>
           <w:noProof/>
-          <w:lang w:val="sr-Latn-RS" w:eastAsia="sr-Latn-RS"/>
-        </w:rPr>
-      </w:pPr>
-      <w:hyperlink w:anchor="_Toc508835818" w:history="1">
+          <w:lang w:eastAsia="en-GB"/>
+        </w:rPr>
+      </w:pPr>
+      <w:hyperlink w:anchor="_Toc511230998" w:history="1">
         <w:r>
           <w:rPr>
             <w:rStyle w:val="Hyperlink"/>
@@ -1899,7 +2098,7 @@
             <w:noProof/>
             <w:webHidden/>
           </w:rPr>
-          <w:instrText xml:space="preserve"> PAGEREF _Toc508835818 \h </w:instrText>
+          <w:instrText xml:space="preserve"> PAGEREF _Toc511230998 \h </w:instrText>
         </w:r>
         <w:r>
           <w:rPr>
@@ -1933,6 +2132,7 @@
     <w:p>
       <w:pPr>
         <w:pStyle w:val="Zapisnikrevizija"/>
+        <w:jc w:val="left"/>
         <w:rPr>
           <w:rFonts w:asciiTheme="minorHAnsi" w:eastAsiaTheme="minorEastAsia" w:hAnsiTheme="minorHAnsi" w:cstheme="minorBidi"/>
           <w:color w:val="auto"/>
@@ -1947,6 +2147,8 @@
       <w:r>
         <w:br w:type="page"/>
       </w:r>
+      <w:bookmarkStart w:id="3" w:name="_GoBack"/>
+      <w:bookmarkEnd w:id="3"/>
     </w:p>
     <w:p>
       <w:pPr>
@@ -1955,7 +2157,8 @@
           <w:lang w:val="sr-Cyrl-RS"/>
         </w:rPr>
       </w:pPr>
-      <w:bookmarkStart w:id="3" w:name="_Toc508458026"/>
+      <w:bookmarkStart w:id="4" w:name="_Toc508458026"/>
+      <w:bookmarkStart w:id="5" w:name="_Toc511230986"/>
       <w:r>
         <w:rPr>
           <w:lang w:val="sr-Cyrl-RS"/>
@@ -1963,28 +2166,29 @@
         <w:lastRenderedPageBreak/>
         <w:t>Увод</w:t>
       </w:r>
-      <w:bookmarkEnd w:id="3"/>
-    </w:p>
-    <w:p>
-      <w:pPr>
-        <w:pStyle w:val="Heading2"/>
-        <w:rPr>
-          <w:lang w:val="sr-Cyrl-RS"/>
-        </w:rPr>
-      </w:pPr>
-      <w:bookmarkStart w:id="4" w:name="_Toc508458027"/>
-      <w:bookmarkStart w:id="5" w:name="_Toc508835808"/>
-      <w:r>
-        <w:rPr>
-          <w:lang w:val="sr-Cyrl-RS"/>
-        </w:rPr>
-        <w:t>Резиме</w:t>
-      </w:r>
       <w:bookmarkEnd w:id="4"/>
       <w:bookmarkEnd w:id="5"/>
     </w:p>
     <w:p>
       <w:pPr>
+        <w:pStyle w:val="Heading2"/>
+        <w:rPr>
+          <w:lang w:val="sr-Cyrl-RS"/>
+        </w:rPr>
+      </w:pPr>
+      <w:bookmarkStart w:id="6" w:name="_Toc508458027"/>
+      <w:bookmarkStart w:id="7" w:name="_Toc511230987"/>
+      <w:r>
+        <w:rPr>
+          <w:lang w:val="sr-Cyrl-RS"/>
+        </w:rPr>
+        <w:t>Резиме</w:t>
+      </w:r>
+      <w:bookmarkEnd w:id="6"/>
+      <w:bookmarkEnd w:id="7"/>
+    </w:p>
+    <w:p>
+      <w:pPr>
         <w:rPr>
           <w:lang w:val="sr-Cyrl-RS"/>
         </w:rPr>
@@ -2012,8 +2216,8 @@
       <w:pPr>
         <w:pStyle w:val="Heading2"/>
       </w:pPr>
-      <w:bookmarkStart w:id="6" w:name="_Toc508458028"/>
-      <w:bookmarkStart w:id="7" w:name="_Toc508835809"/>
+      <w:bookmarkStart w:id="8" w:name="_Toc508458028"/>
+      <w:bookmarkStart w:id="9" w:name="_Toc511230988"/>
       <w:r>
         <w:rPr>
           <w:lang w:val="sr-Cyrl-RS"/>
@@ -2029,11 +2233,11 @@
         </w:rPr>
         <w:t xml:space="preserve"> груп</w:t>
       </w:r>
-      <w:bookmarkEnd w:id="6"/>
+      <w:bookmarkEnd w:id="8"/>
       <w:r>
         <w:t>a</w:t>
       </w:r>
-      <w:bookmarkEnd w:id="7"/>
+      <w:bookmarkEnd w:id="9"/>
     </w:p>
     <w:p>
       <w:pPr>
@@ -2055,16 +2259,16 @@
           <w:lang w:val="sr-Cyrl-RS"/>
         </w:rPr>
       </w:pPr>
-      <w:bookmarkStart w:id="8" w:name="_Toc508458029"/>
-      <w:bookmarkStart w:id="9" w:name="_Toc508835810"/>
+      <w:bookmarkStart w:id="10" w:name="_Toc508458029"/>
+      <w:bookmarkStart w:id="11" w:name="_Toc511230989"/>
       <w:r>
         <w:rPr>
           <w:lang w:val="sr-Cyrl-RS"/>
         </w:rPr>
         <w:t>Референце</w:t>
       </w:r>
-      <w:bookmarkEnd w:id="8"/>
-      <w:bookmarkEnd w:id="9"/>
+      <w:bookmarkEnd w:id="10"/>
+      <w:bookmarkEnd w:id="11"/>
     </w:p>
     <w:p>
       <w:pPr>
@@ -2109,16 +2313,16 @@
           <w:lang w:val="sr-Cyrl-RS"/>
         </w:rPr>
       </w:pPr>
-      <w:bookmarkStart w:id="10" w:name="_Toc508458030"/>
-      <w:bookmarkStart w:id="11" w:name="_Toc508835811"/>
+      <w:bookmarkStart w:id="12" w:name="_Toc508458030"/>
+      <w:bookmarkStart w:id="13" w:name="_Toc511230990"/>
       <w:r>
         <w:rPr>
           <w:lang w:val="sr-Cyrl-RS"/>
         </w:rPr>
         <w:t>Отворена питања</w:t>
       </w:r>
-      <w:bookmarkEnd w:id="10"/>
-      <w:bookmarkEnd w:id="11"/>
+      <w:bookmarkEnd w:id="12"/>
+      <w:bookmarkEnd w:id="13"/>
     </w:p>
     <w:p>
       <w:pPr>
@@ -2419,20 +2623,22 @@
         </w:rPr>
         <w:t xml:space="preserve"> </w:t>
       </w:r>
-      <w:bookmarkStart w:id="12" w:name="_Toc508458031"/>
+      <w:bookmarkStart w:id="14" w:name="_Toc508458031"/>
+      <w:bookmarkStart w:id="15" w:name="_Toc511230991"/>
       <w:r>
         <w:rPr>
           <w:lang w:val="sr-Cyrl-RS"/>
         </w:rPr>
         <w:t xml:space="preserve">Сценарио </w:t>
       </w:r>
-      <w:bookmarkEnd w:id="12"/>
+      <w:bookmarkEnd w:id="14"/>
       <w:r>
         <w:rPr>
           <w:lang w:val="sr-Cyrl-RS"/>
         </w:rPr>
         <w:t>креирања тима</w:t>
       </w:r>
+      <w:bookmarkEnd w:id="15"/>
     </w:p>
     <w:p>
       <w:pPr>
@@ -2441,16 +2647,16 @@
           <w:lang w:val="sr-Cyrl-RS"/>
         </w:rPr>
       </w:pPr>
-      <w:bookmarkStart w:id="13" w:name="_Toc508458032"/>
-      <w:bookmarkStart w:id="14" w:name="_Toc508835812"/>
+      <w:bookmarkStart w:id="16" w:name="_Toc508458032"/>
+      <w:bookmarkStart w:id="17" w:name="_Toc511230992"/>
       <w:r>
         <w:rPr>
           <w:lang w:val="sr-Cyrl-RS"/>
         </w:rPr>
         <w:t>Кратак опис</w:t>
       </w:r>
-      <w:bookmarkEnd w:id="13"/>
-      <w:bookmarkEnd w:id="14"/>
+      <w:bookmarkEnd w:id="16"/>
+      <w:bookmarkEnd w:id="17"/>
     </w:p>
     <w:p>
       <w:pPr>
@@ -2459,7 +2665,7 @@
           <w:lang w:val="sr-Cyrl-RS"/>
         </w:rPr>
       </w:pPr>
-      <w:bookmarkStart w:id="15" w:name="_Toc508458033"/>
+      <w:bookmarkStart w:id="18" w:name="_Toc508458033"/>
       <w:r>
         <w:rPr>
           <w:lang w:val="sr-Cyrl-RS"/>
@@ -2494,7 +2700,7 @@
           <w:lang w:val="sr-Cyrl-RS"/>
         </w:rPr>
       </w:pPr>
-      <w:bookmarkStart w:id="16" w:name="_Toc508835813"/>
+      <w:bookmarkStart w:id="19" w:name="_Toc511230993"/>
       <w:r>
         <w:rPr>
           <w:lang w:val="sr-Cyrl-RS"/>
@@ -2502,8 +2708,8 @@
         <w:lastRenderedPageBreak/>
         <w:t>Ток догађаја</w:t>
       </w:r>
-      <w:bookmarkEnd w:id="15"/>
-      <w:bookmarkEnd w:id="16"/>
+      <w:bookmarkEnd w:id="18"/>
+      <w:bookmarkEnd w:id="19"/>
     </w:p>
     <w:p>
       <w:pPr>
@@ -2512,14 +2718,14 @@
           <w:lang w:val="sr-Cyrl-RS"/>
         </w:rPr>
       </w:pPr>
-      <w:bookmarkStart w:id="17" w:name="_Toc508835814"/>
+      <w:bookmarkStart w:id="20" w:name="_Toc511230994"/>
       <w:r>
         <w:rPr>
           <w:lang w:val="sr-Cyrl-RS"/>
         </w:rPr>
         <w:t>Директор креира нови тим</w:t>
       </w:r>
-      <w:bookmarkEnd w:id="17"/>
+      <w:bookmarkEnd w:id="20"/>
     </w:p>
     <w:p>
       <w:pPr>
@@ -2582,8 +2788,6 @@
         </w:rPr>
         <w:t>.</w:t>
       </w:r>
-      <w:bookmarkStart w:id="18" w:name="_GoBack"/>
-      <w:bookmarkEnd w:id="18"/>
     </w:p>
     <w:p>
       <w:pPr>
@@ -2697,14 +2901,14 @@
           <w:lang w:val="sr-Cyrl-RS"/>
         </w:rPr>
       </w:pPr>
-      <w:bookmarkStart w:id="19" w:name="_Toc508835815"/>
+      <w:bookmarkStart w:id="21" w:name="_Toc511230995"/>
       <w:r>
         <w:rPr>
           <w:lang w:val="sr-Cyrl-RS"/>
         </w:rPr>
         <w:t>Име тима већ постоји</w:t>
       </w:r>
-      <w:bookmarkEnd w:id="19"/>
+      <w:bookmarkEnd w:id="21"/>
     </w:p>
     <w:p>
       <w:pPr>
@@ -2729,19 +2933,11 @@
         </w:rPr>
         <w:t xml:space="preserve">2.2.1. 3) </w:t>
       </w:r>
-      <w:proofErr w:type="gramStart"/>
-      <w:r>
-        <w:rPr>
-          <w:lang w:val="sr-Cyrl-RS"/>
-        </w:rPr>
-        <w:t>већ</w:t>
-      </w:r>
-      <w:proofErr w:type="gramEnd"/>
-      <w:r>
-        <w:rPr>
-          <w:lang w:val="sr-Cyrl-RS"/>
-        </w:rPr>
-        <w:t xml:space="preserve"> постоји кориснику не доз</w:t>
+      <w:r>
+        <w:rPr>
+          <w:lang w:val="sr-Cyrl-RS"/>
+        </w:rPr>
+        <w:t>већ постоји кориснику не доз</w:t>
       </w:r>
       <w:r>
         <w:rPr>
@@ -2781,50 +2977,13 @@
           <w:lang w:val="sr-Cyrl-RS"/>
         </w:rPr>
       </w:pPr>
-      <w:bookmarkStart w:id="20" w:name="_Toc508458034"/>
-      <w:bookmarkStart w:id="21" w:name="_Toc508835816"/>
+      <w:bookmarkStart w:id="22" w:name="_Toc508458034"/>
+      <w:bookmarkStart w:id="23" w:name="_Toc511230996"/>
       <w:r>
         <w:rPr>
           <w:lang w:val="sr-Cyrl-RS"/>
         </w:rPr>
         <w:t>Посебни захтеви</w:t>
-      </w:r>
-      <w:bookmarkEnd w:id="20"/>
-      <w:bookmarkEnd w:id="21"/>
-    </w:p>
-    <w:p>
-      <w:pPr>
-        <w:rPr>
-          <w:lang w:val="sr-Cyrl-RS"/>
-        </w:rPr>
-      </w:pPr>
-      <w:r>
-        <w:rPr>
-          <w:lang w:val="sr-Cyrl-RS"/>
-        </w:rPr>
-        <w:t>Ова функционалност представља предуслов за тестирања права приступа, као и</w:t>
-      </w:r>
-      <w:r>
-        <w:rPr>
-          <w:lang w:val="sr-Cyrl-RS"/>
-        </w:rPr>
-        <w:t xml:space="preserve"> поделу по тимовима, те се мора што пре реализовати.</w:t>
-      </w:r>
-    </w:p>
-    <w:p>
-      <w:pPr>
-        <w:pStyle w:val="Heading2"/>
-        <w:rPr>
-          <w:lang w:val="sr-Cyrl-RS"/>
-        </w:rPr>
-      </w:pPr>
-      <w:bookmarkStart w:id="22" w:name="_Toc508458035"/>
-      <w:bookmarkStart w:id="23" w:name="_Toc508835817"/>
-      <w:r>
-        <w:rPr>
-          <w:lang w:val="sr-Cyrl-RS"/>
-        </w:rPr>
-        <w:t>Предуслови</w:t>
       </w:r>
       <w:bookmarkEnd w:id="22"/>
       <w:bookmarkEnd w:id="23"/>
@@ -2839,26 +2998,13 @@
         <w:rPr>
           <w:lang w:val="sr-Cyrl-RS"/>
         </w:rPr>
-        <w:t xml:space="preserve">Корисник је </w:t>
-      </w:r>
-      <w:r>
-        <w:rPr>
-          <w:i/>
-          <w:lang w:val="sr-Cyrl-RS"/>
-        </w:rPr>
-        <w:t xml:space="preserve">улогован </w:t>
-      </w:r>
-      <w:r>
-        <w:rPr>
-          <w:lang w:val="sr-Cyrl-RS"/>
-        </w:rPr>
-        <w:t xml:space="preserve">као директор, </w:t>
-      </w:r>
-      <w:r>
-        <w:rPr>
-          <w:lang w:val="sr-Cyrl-RS"/>
-        </w:rPr>
-        <w:t>тачније само једна особа фирме има ову привилегију.</w:t>
+        <w:t>Ова функционалност представља предуслов за тестирања права приступа, као и</w:t>
+      </w:r>
+      <w:r>
+        <w:rPr>
+          <w:lang w:val="sr-Cyrl-RS"/>
+        </w:rPr>
+        <w:t xml:space="preserve"> поделу по тимовима, те се мора што пре реализовати.</w:t>
       </w:r>
     </w:p>
     <w:p>
@@ -2868,16 +3014,66 @@
           <w:lang w:val="sr-Cyrl-RS"/>
         </w:rPr>
       </w:pPr>
-      <w:bookmarkStart w:id="24" w:name="_Toc508458036"/>
-      <w:bookmarkStart w:id="25" w:name="_Toc508835818"/>
-      <w:r>
-        <w:rPr>
-          <w:lang w:val="sr-Cyrl-RS"/>
-        </w:rPr>
-        <w:t>Последице</w:t>
+      <w:bookmarkStart w:id="24" w:name="_Toc508458035"/>
+      <w:bookmarkStart w:id="25" w:name="_Toc511230997"/>
+      <w:r>
+        <w:rPr>
+          <w:lang w:val="sr-Cyrl-RS"/>
+        </w:rPr>
+        <w:t>Предуслови</w:t>
       </w:r>
       <w:bookmarkEnd w:id="24"/>
       <w:bookmarkEnd w:id="25"/>
+    </w:p>
+    <w:p>
+      <w:pPr>
+        <w:rPr>
+          <w:lang w:val="sr-Cyrl-RS"/>
+        </w:rPr>
+      </w:pPr>
+      <w:r>
+        <w:rPr>
+          <w:lang w:val="sr-Cyrl-RS"/>
+        </w:rPr>
+        <w:t xml:space="preserve">Корисник је </w:t>
+      </w:r>
+      <w:r>
+        <w:rPr>
+          <w:i/>
+          <w:lang w:val="sr-Cyrl-RS"/>
+        </w:rPr>
+        <w:t xml:space="preserve">улогован </w:t>
+      </w:r>
+      <w:r>
+        <w:rPr>
+          <w:lang w:val="sr-Cyrl-RS"/>
+        </w:rPr>
+        <w:t xml:space="preserve">као директор, </w:t>
+      </w:r>
+      <w:r>
+        <w:rPr>
+          <w:lang w:val="sr-Cyrl-RS"/>
+        </w:rPr>
+        <w:t>тачније само једна особа фирме има ову привилегију.</w:t>
+      </w:r>
+    </w:p>
+    <w:p>
+      <w:pPr>
+        <w:pStyle w:val="Heading2"/>
+        <w:rPr>
+          <w:lang w:val="sr-Cyrl-RS"/>
+        </w:rPr>
+      </w:pPr>
+      <w:bookmarkStart w:id="26" w:name="_Toc508458036"/>
+      <w:bookmarkStart w:id="27" w:name="_Toc511230998"/>
+      <w:r>
+        <w:rPr>
+          <w:lang w:val="sr-Cyrl-RS"/>
+        </w:rPr>
+        <w:t>Последице</w:t>
+      </w:r>
+      <w:bookmarkEnd w:id="26"/>
+      <w:bookmarkEnd w:id="27"/>
     </w:p>
     <w:p>
       <w:pPr>
@@ -2932,7 +3128,7 @@
 </file>
 
 <file path=word/endnotes.xml><?xml version="1.0" encoding="utf-8"?>
-<w:endnotes xmlns:wpc="http://schemas.microsoft.com/office/word/2010/wordprocessingCanvas" xmlns:mc="http://schemas.openxmlformats.org/markup-compatibility/2006" xmlns:o="urn:schemas-microsoft-com:office:office" xmlns:r="http://schemas.openxmlformats.org/officeDocument/2006/relationships" xmlns:m="http://schemas.openxmlformats.org/officeDocument/2006/math" xmlns:v="urn:schemas-microsoft-com:vml" xmlns:wp14="http://schemas.microsoft.com/office/word/2010/wordprocessingDrawing" xmlns:wp="http://schemas.openxmlformats.org/drawingml/2006/wordprocessingDrawing" xmlns:w10="urn:schemas-microsoft-com:office:word" xmlns:w="http://schemas.openxmlformats.org/wordprocessingml/2006/main" xmlns:w14="http://schemas.microsoft.com/office/word/2010/wordml" xmlns:w15="http://schemas.microsoft.com/office/word/2012/wordml" xmlns:wpg="http://schemas.microsoft.com/office/word/2010/wordprocessingGroup" xmlns:wpi="http://schemas.microsoft.com/office/word/2010/wordprocessingInk" xmlns:wne="http://schemas.microsoft.com/office/word/2006/wordml" xmlns:wps="http://schemas.microsoft.com/office/word/2010/wordprocessingShape" mc:Ignorable="w14 w15 wp14">
+<w:endnotes xmlns:wpc="http://schemas.microsoft.com/office/word/2010/wordprocessingCanvas" xmlns:cx="http://schemas.microsoft.com/office/drawing/2014/chartex" xmlns:cx1="http://schemas.microsoft.com/office/drawing/2015/9/8/chartex" xmlns:cx2="http://schemas.microsoft.com/office/drawing/2015/10/21/chartex" xmlns:cx3="http://schemas.microsoft.com/office/drawing/2016/5/9/chartex" xmlns:cx4="http://schemas.microsoft.com/office/drawing/2016/5/10/chartex" xmlns:cx5="http://schemas.microsoft.com/office/drawing/2016/5/11/chartex" xmlns:cx6="http://schemas.microsoft.com/office/drawing/2016/5/12/chartex" xmlns:cx7="http://schemas.microsoft.com/office/drawing/2016/5/13/chartex" xmlns:cx8="http://schemas.microsoft.com/office/drawing/2016/5/14/chartex" xmlns:mc="http://schemas.openxmlformats.org/markup-compatibility/2006" xmlns:aink="http://schemas.microsoft.com/office/drawing/2016/ink" xmlns:am3d="http://schemas.microsoft.com/office/drawing/2017/model3d" xmlns:o="urn:schemas-microsoft-com:office:office" xmlns:r="http://schemas.openxmlformats.org/officeDocument/2006/relationships" xmlns:m="http://schemas.openxmlformats.org/officeDocument/2006/math" xmlns:v="urn:schemas-microsoft-com:vml" xmlns:wp14="http://schemas.microsoft.com/office/word/2010/wordprocessingDrawing" xmlns:wp="http://schemas.openxmlformats.org/drawingml/2006/wordprocessingDrawing" xmlns:w10="urn:schemas-microsoft-com:office:word" xmlns:w="http://schemas.openxmlformats.org/wordprocessingml/2006/main" xmlns:w14="http://schemas.microsoft.com/office/word/2010/wordml" xmlns:w15="http://schemas.microsoft.com/office/word/2012/wordml" xmlns:w16cid="http://schemas.microsoft.com/office/word/2016/wordml/cid" xmlns:w16se="http://schemas.microsoft.com/office/word/2015/wordml/symex" xmlns:wpg="http://schemas.microsoft.com/office/word/2010/wordprocessingGroup" xmlns:wpi="http://schemas.microsoft.com/office/word/2010/wordprocessingInk" xmlns:wne="http://schemas.microsoft.com/office/word/2006/wordml" xmlns:wps="http://schemas.microsoft.com/office/word/2010/wordprocessingShape" mc:Ignorable="w14 w15 w16se w16cid wp14">
   <w:endnote w:type="separator" w:id="-1">
     <w:p>
       <w:pPr>
@@ -2957,7 +3153,7 @@
 </file>
 
 <file path=word/footer1.xml><?xml version="1.0" encoding="utf-8"?>
-<w:ftr xmlns:wpc="http://schemas.microsoft.com/office/word/2010/wordprocessingCanvas" xmlns:mc="http://schemas.openxmlformats.org/markup-compatibility/2006" xmlns:o="urn:schemas-microsoft-com:office:office" xmlns:r="http://schemas.openxmlformats.org/officeDocument/2006/relationships" xmlns:m="http://schemas.openxmlformats.org/officeDocument/2006/math" xmlns:v="urn:schemas-microsoft-com:vml" xmlns:wp14="http://schemas.microsoft.com/office/word/2010/wordprocessingDrawing" xmlns:wp="http://schemas.openxmlformats.org/drawingml/2006/wordprocessingDrawing" xmlns:w10="urn:schemas-microsoft-com:office:word" xmlns:w="http://schemas.openxmlformats.org/wordprocessingml/2006/main" xmlns:w14="http://schemas.microsoft.com/office/word/2010/wordml" xmlns:w15="http://schemas.microsoft.com/office/word/2012/wordml" xmlns:wpg="http://schemas.microsoft.com/office/word/2010/wordprocessingGroup" xmlns:wpi="http://schemas.microsoft.com/office/word/2010/wordprocessingInk" xmlns:wne="http://schemas.microsoft.com/office/word/2006/wordml" xmlns:wps="http://schemas.microsoft.com/office/word/2010/wordprocessingShape" mc:Ignorable="w14 w15 wp14">
+<w:ftr xmlns:wpc="http://schemas.microsoft.com/office/word/2010/wordprocessingCanvas" xmlns:cx="http://schemas.microsoft.com/office/drawing/2014/chartex" xmlns:cx1="http://schemas.microsoft.com/office/drawing/2015/9/8/chartex" xmlns:cx2="http://schemas.microsoft.com/office/drawing/2015/10/21/chartex" xmlns:cx3="http://schemas.microsoft.com/office/drawing/2016/5/9/chartex" xmlns:cx4="http://schemas.microsoft.com/office/drawing/2016/5/10/chartex" xmlns:cx5="http://schemas.microsoft.com/office/drawing/2016/5/11/chartex" xmlns:cx6="http://schemas.microsoft.com/office/drawing/2016/5/12/chartex" xmlns:cx7="http://schemas.microsoft.com/office/drawing/2016/5/13/chartex" xmlns:cx8="http://schemas.microsoft.com/office/drawing/2016/5/14/chartex" xmlns:mc="http://schemas.openxmlformats.org/markup-compatibility/2006" xmlns:aink="http://schemas.microsoft.com/office/drawing/2016/ink" xmlns:am3d="http://schemas.microsoft.com/office/drawing/2017/model3d" xmlns:o="urn:schemas-microsoft-com:office:office" xmlns:r="http://schemas.openxmlformats.org/officeDocument/2006/relationships" xmlns:m="http://schemas.openxmlformats.org/officeDocument/2006/math" xmlns:v="urn:schemas-microsoft-com:vml" xmlns:wp14="http://schemas.microsoft.com/office/word/2010/wordprocessingDrawing" xmlns:wp="http://schemas.openxmlformats.org/drawingml/2006/wordprocessingDrawing" xmlns:w10="urn:schemas-microsoft-com:office:word" xmlns:w="http://schemas.openxmlformats.org/wordprocessingml/2006/main" xmlns:w14="http://schemas.microsoft.com/office/word/2010/wordml" xmlns:w15="http://schemas.microsoft.com/office/word/2012/wordml" xmlns:w16cid="http://schemas.microsoft.com/office/word/2016/wordml/cid" xmlns:w16se="http://schemas.microsoft.com/office/word/2015/wordml/symex" xmlns:wpg="http://schemas.microsoft.com/office/word/2010/wordprocessingGroup" xmlns:wpi="http://schemas.microsoft.com/office/word/2010/wordprocessingInk" xmlns:wne="http://schemas.microsoft.com/office/word/2006/wordml" xmlns:wps="http://schemas.microsoft.com/office/word/2010/wordprocessingShape" mc:Ignorable="w14 w15 w16se w16cid wp14">
   <w:sdt>
     <w:sdtPr>
       <w:id w:val="-683203016"/>
@@ -3018,7 +3214,7 @@
 </file>
 
 <file path=word/footer2.xml><?xml version="1.0" encoding="utf-8"?>
-<w:ftr xmlns:wpc="http://schemas.microsoft.com/office/word/2010/wordprocessingCanvas" xmlns:mc="http://schemas.openxmlformats.org/markup-compatibility/2006" xmlns:o="urn:schemas-microsoft-com:office:office" xmlns:r="http://schemas.openxmlformats.org/officeDocument/2006/relationships" xmlns:m="http://schemas.openxmlformats.org/officeDocument/2006/math" xmlns:v="urn:schemas-microsoft-com:vml" xmlns:wp14="http://schemas.microsoft.com/office/word/2010/wordprocessingDrawing" xmlns:wp="http://schemas.openxmlformats.org/drawingml/2006/wordprocessingDrawing" xmlns:w10="urn:schemas-microsoft-com:office:word" xmlns:w="http://schemas.openxmlformats.org/wordprocessingml/2006/main" xmlns:w14="http://schemas.microsoft.com/office/word/2010/wordml" xmlns:w15="http://schemas.microsoft.com/office/word/2012/wordml" xmlns:wpg="http://schemas.microsoft.com/office/word/2010/wordprocessingGroup" xmlns:wpi="http://schemas.microsoft.com/office/word/2010/wordprocessingInk" xmlns:wne="http://schemas.microsoft.com/office/word/2006/wordml" xmlns:wps="http://schemas.microsoft.com/office/word/2010/wordprocessingShape" mc:Ignorable="w14 w15 wp14">
+<w:ftr xmlns:wpc="http://schemas.microsoft.com/office/word/2010/wordprocessingCanvas" xmlns:cx="http://schemas.microsoft.com/office/drawing/2014/chartex" xmlns:cx1="http://schemas.microsoft.com/office/drawing/2015/9/8/chartex" xmlns:cx2="http://schemas.microsoft.com/office/drawing/2015/10/21/chartex" xmlns:cx3="http://schemas.microsoft.com/office/drawing/2016/5/9/chartex" xmlns:cx4="http://schemas.microsoft.com/office/drawing/2016/5/10/chartex" xmlns:cx5="http://schemas.microsoft.com/office/drawing/2016/5/11/chartex" xmlns:cx6="http://schemas.microsoft.com/office/drawing/2016/5/12/chartex" xmlns:cx7="http://schemas.microsoft.com/office/drawing/2016/5/13/chartex" xmlns:cx8="http://schemas.microsoft.com/office/drawing/2016/5/14/chartex" xmlns:mc="http://schemas.openxmlformats.org/markup-compatibility/2006" xmlns:aink="http://schemas.microsoft.com/office/drawing/2016/ink" xmlns:am3d="http://schemas.microsoft.com/office/drawing/2017/model3d" xmlns:o="urn:schemas-microsoft-com:office:office" xmlns:r="http://schemas.openxmlformats.org/officeDocument/2006/relationships" xmlns:m="http://schemas.openxmlformats.org/officeDocument/2006/math" xmlns:v="urn:schemas-microsoft-com:vml" xmlns:wp14="http://schemas.microsoft.com/office/word/2010/wordprocessingDrawing" xmlns:wp="http://schemas.openxmlformats.org/drawingml/2006/wordprocessingDrawing" xmlns:w10="urn:schemas-microsoft-com:office:word" xmlns:w="http://schemas.openxmlformats.org/wordprocessingml/2006/main" xmlns:w14="http://schemas.microsoft.com/office/word/2010/wordml" xmlns:w15="http://schemas.microsoft.com/office/word/2012/wordml" xmlns:w16cid="http://schemas.microsoft.com/office/word/2016/wordml/cid" xmlns:w16se="http://schemas.microsoft.com/office/word/2015/wordml/symex" xmlns:wpg="http://schemas.microsoft.com/office/word/2010/wordprocessingGroup" xmlns:wpi="http://schemas.microsoft.com/office/word/2010/wordprocessingInk" xmlns:wne="http://schemas.microsoft.com/office/word/2006/wordml" xmlns:wps="http://schemas.microsoft.com/office/word/2010/wordprocessingShape" mc:Ignorable="w14 w15 w16se w16cid wp14">
   <w:p>
     <w:pPr>
       <w:pStyle w:val="Footer"/>
@@ -3043,7 +3239,7 @@
 </file>
 
 <file path=word/footnotes.xml><?xml version="1.0" encoding="utf-8"?>
-<w:footnotes xmlns:wpc="http://schemas.microsoft.com/office/word/2010/wordprocessingCanvas" xmlns:mc="http://schemas.openxmlformats.org/markup-compatibility/2006" xmlns:o="urn:schemas-microsoft-com:office:office" xmlns:r="http://schemas.openxmlformats.org/officeDocument/2006/relationships" xmlns:m="http://schemas.openxmlformats.org/officeDocument/2006/math" xmlns:v="urn:schemas-microsoft-com:vml" xmlns:wp14="http://schemas.microsoft.com/office/word/2010/wordprocessingDrawing" xmlns:wp="http://schemas.openxmlformats.org/drawingml/2006/wordprocessingDrawing" xmlns:w10="urn:schemas-microsoft-com:office:word" xmlns:w="http://schemas.openxmlformats.org/wordprocessingml/2006/main" xmlns:w14="http://schemas.microsoft.com/office/word/2010/wordml" xmlns:w15="http://schemas.microsoft.com/office/word/2012/wordml" xmlns:wpg="http://schemas.microsoft.com/office/word/2010/wordprocessingGroup" xmlns:wpi="http://schemas.microsoft.com/office/word/2010/wordprocessingInk" xmlns:wne="http://schemas.microsoft.com/office/word/2006/wordml" xmlns:wps="http://schemas.microsoft.com/office/word/2010/wordprocessingShape" mc:Ignorable="w14 w15 wp14">
+<w:footnotes xmlns:wpc="http://schemas.microsoft.com/office/word/2010/wordprocessingCanvas" xmlns:cx="http://schemas.microsoft.com/office/drawing/2014/chartex" xmlns:cx1="http://schemas.microsoft.com/office/drawing/2015/9/8/chartex" xmlns:cx2="http://schemas.microsoft.com/office/drawing/2015/10/21/chartex" xmlns:cx3="http://schemas.microsoft.com/office/drawing/2016/5/9/chartex" xmlns:cx4="http://schemas.microsoft.com/office/drawing/2016/5/10/chartex" xmlns:cx5="http://schemas.microsoft.com/office/drawing/2016/5/11/chartex" xmlns:cx6="http://schemas.microsoft.com/office/drawing/2016/5/12/chartex" xmlns:cx7="http://schemas.microsoft.com/office/drawing/2016/5/13/chartex" xmlns:cx8="http://schemas.microsoft.com/office/drawing/2016/5/14/chartex" xmlns:mc="http://schemas.openxmlformats.org/markup-compatibility/2006" xmlns:aink="http://schemas.microsoft.com/office/drawing/2016/ink" xmlns:am3d="http://schemas.microsoft.com/office/drawing/2017/model3d" xmlns:o="urn:schemas-microsoft-com:office:office" xmlns:r="http://schemas.openxmlformats.org/officeDocument/2006/relationships" xmlns:m="http://schemas.openxmlformats.org/officeDocument/2006/math" xmlns:v="urn:schemas-microsoft-com:vml" xmlns:wp14="http://schemas.microsoft.com/office/word/2010/wordprocessingDrawing" xmlns:wp="http://schemas.openxmlformats.org/drawingml/2006/wordprocessingDrawing" xmlns:w10="urn:schemas-microsoft-com:office:word" xmlns:w="http://schemas.openxmlformats.org/wordprocessingml/2006/main" xmlns:w14="http://schemas.microsoft.com/office/word/2010/wordml" xmlns:w15="http://schemas.microsoft.com/office/word/2012/wordml" xmlns:w16cid="http://schemas.microsoft.com/office/word/2016/wordml/cid" xmlns:w16se="http://schemas.microsoft.com/office/word/2015/wordml/symex" xmlns:wpg="http://schemas.microsoft.com/office/word/2010/wordprocessingGroup" xmlns:wpi="http://schemas.microsoft.com/office/word/2010/wordprocessingInk" xmlns:wne="http://schemas.microsoft.com/office/word/2006/wordml" xmlns:wps="http://schemas.microsoft.com/office/word/2010/wordprocessingShape" mc:Ignorable="w14 w15 w16se w16cid wp14">
   <w:footnote w:type="separator" w:id="-1">
     <w:p>
       <w:pPr>
@@ -3068,7 +3264,7 @@
 </file>
 
 <file path=word/header1.xml><?xml version="1.0" encoding="utf-8"?>
-<w:hdr xmlns:wpc="http://schemas.microsoft.com/office/word/2010/wordprocessingCanvas" xmlns:mc="http://schemas.openxmlformats.org/markup-compatibility/2006" xmlns:o="urn:schemas-microsoft-com:office:office" xmlns:r="http://schemas.openxmlformats.org/officeDocument/2006/relationships" xmlns:m="http://schemas.openxmlformats.org/officeDocument/2006/math" xmlns:v="urn:schemas-microsoft-com:vml" xmlns:wp14="http://schemas.microsoft.com/office/word/2010/wordprocessingDrawing" xmlns:wp="http://schemas.openxmlformats.org/drawingml/2006/wordprocessingDrawing" xmlns:w10="urn:schemas-microsoft-com:office:word" xmlns:w="http://schemas.openxmlformats.org/wordprocessingml/2006/main" xmlns:w14="http://schemas.microsoft.com/office/word/2010/wordml" xmlns:w15="http://schemas.microsoft.com/office/word/2012/wordml" xmlns:wpg="http://schemas.microsoft.com/office/word/2010/wordprocessingGroup" xmlns:wpi="http://schemas.microsoft.com/office/word/2010/wordprocessingInk" xmlns:wne="http://schemas.microsoft.com/office/word/2006/wordml" xmlns:wps="http://schemas.microsoft.com/office/word/2010/wordprocessingShape" mc:Ignorable="w14 w15 wp14">
+<w:hdr xmlns:wpc="http://schemas.microsoft.com/office/word/2010/wordprocessingCanvas" xmlns:cx="http://schemas.microsoft.com/office/drawing/2014/chartex" xmlns:cx1="http://schemas.microsoft.com/office/drawing/2015/9/8/chartex" xmlns:cx2="http://schemas.microsoft.com/office/drawing/2015/10/21/chartex" xmlns:cx3="http://schemas.microsoft.com/office/drawing/2016/5/9/chartex" xmlns:cx4="http://schemas.microsoft.com/office/drawing/2016/5/10/chartex" xmlns:cx5="http://schemas.microsoft.com/office/drawing/2016/5/11/chartex" xmlns:cx6="http://schemas.microsoft.com/office/drawing/2016/5/12/chartex" xmlns:cx7="http://schemas.microsoft.com/office/drawing/2016/5/13/chartex" xmlns:cx8="http://schemas.microsoft.com/office/drawing/2016/5/14/chartex" xmlns:mc="http://schemas.openxmlformats.org/markup-compatibility/2006" xmlns:aink="http://schemas.microsoft.com/office/drawing/2016/ink" xmlns:am3d="http://schemas.microsoft.com/office/drawing/2017/model3d" xmlns:o="urn:schemas-microsoft-com:office:office" xmlns:r="http://schemas.openxmlformats.org/officeDocument/2006/relationships" xmlns:m="http://schemas.openxmlformats.org/officeDocument/2006/math" xmlns:v="urn:schemas-microsoft-com:vml" xmlns:wp14="http://schemas.microsoft.com/office/word/2010/wordprocessingDrawing" xmlns:wp="http://schemas.openxmlformats.org/drawingml/2006/wordprocessingDrawing" xmlns:w10="urn:schemas-microsoft-com:office:word" xmlns:w="http://schemas.openxmlformats.org/wordprocessingml/2006/main" xmlns:w14="http://schemas.microsoft.com/office/word/2010/wordml" xmlns:w15="http://schemas.microsoft.com/office/word/2012/wordml" xmlns:w16cid="http://schemas.microsoft.com/office/word/2016/wordml/cid" xmlns:w16se="http://schemas.microsoft.com/office/word/2015/wordml/symex" xmlns:wpg="http://schemas.microsoft.com/office/word/2010/wordprocessingGroup" xmlns:wpi="http://schemas.microsoft.com/office/word/2010/wordprocessingInk" xmlns:wne="http://schemas.microsoft.com/office/word/2006/wordml" xmlns:wps="http://schemas.microsoft.com/office/word/2010/wordprocessingShape" mc:Ignorable="w14 w15 w16se w16cid wp14">
   <w:p>
     <w:pPr>
       <w:pStyle w:val="Header"/>
@@ -3106,7 +3302,7 @@
 </file>
 
 <file path=word/header2.xml><?xml version="1.0" encoding="utf-8"?>
-<w:hdr xmlns:wpc="http://schemas.microsoft.com/office/word/2010/wordprocessingCanvas" xmlns:mc="http://schemas.openxmlformats.org/markup-compatibility/2006" xmlns:o="urn:schemas-microsoft-com:office:office" xmlns:r="http://schemas.openxmlformats.org/officeDocument/2006/relationships" xmlns:m="http://schemas.openxmlformats.org/officeDocument/2006/math" xmlns:v="urn:schemas-microsoft-com:vml" xmlns:wp14="http://schemas.microsoft.com/office/word/2010/wordprocessingDrawing" xmlns:wp="http://schemas.openxmlformats.org/drawingml/2006/wordprocessingDrawing" xmlns:w10="urn:schemas-microsoft-com:office:word" xmlns:w="http://schemas.openxmlformats.org/wordprocessingml/2006/main" xmlns:w14="http://schemas.microsoft.com/office/word/2010/wordml" xmlns:w15="http://schemas.microsoft.com/office/word/2012/wordml" xmlns:wpg="http://schemas.microsoft.com/office/word/2010/wordprocessingGroup" xmlns:wpi="http://schemas.microsoft.com/office/word/2010/wordprocessingInk" xmlns:wne="http://schemas.microsoft.com/office/word/2006/wordml" xmlns:wps="http://schemas.microsoft.com/office/word/2010/wordprocessingShape" mc:Ignorable="w14 w15 wp14">
+<w:hdr xmlns:wpc="http://schemas.microsoft.com/office/word/2010/wordprocessingCanvas" xmlns:cx="http://schemas.microsoft.com/office/drawing/2014/chartex" xmlns:cx1="http://schemas.microsoft.com/office/drawing/2015/9/8/chartex" xmlns:cx2="http://schemas.microsoft.com/office/drawing/2015/10/21/chartex" xmlns:cx3="http://schemas.microsoft.com/office/drawing/2016/5/9/chartex" xmlns:cx4="http://schemas.microsoft.com/office/drawing/2016/5/10/chartex" xmlns:cx5="http://schemas.microsoft.com/office/drawing/2016/5/11/chartex" xmlns:cx6="http://schemas.microsoft.com/office/drawing/2016/5/12/chartex" xmlns:cx7="http://schemas.microsoft.com/office/drawing/2016/5/13/chartex" xmlns:cx8="http://schemas.microsoft.com/office/drawing/2016/5/14/chartex" xmlns:mc="http://schemas.openxmlformats.org/markup-compatibility/2006" xmlns:aink="http://schemas.microsoft.com/office/drawing/2016/ink" xmlns:am3d="http://schemas.microsoft.com/office/drawing/2017/model3d" xmlns:o="urn:schemas-microsoft-com:office:office" xmlns:r="http://schemas.openxmlformats.org/officeDocument/2006/relationships" xmlns:m="http://schemas.openxmlformats.org/officeDocument/2006/math" xmlns:v="urn:schemas-microsoft-com:vml" xmlns:wp14="http://schemas.microsoft.com/office/word/2010/wordprocessingDrawing" xmlns:wp="http://schemas.openxmlformats.org/drawingml/2006/wordprocessingDrawing" xmlns:w10="urn:schemas-microsoft-com:office:word" xmlns:w="http://schemas.openxmlformats.org/wordprocessingml/2006/main" xmlns:w14="http://schemas.microsoft.com/office/word/2010/wordml" xmlns:w15="http://schemas.microsoft.com/office/word/2012/wordml" xmlns:w16cid="http://schemas.microsoft.com/office/word/2016/wordml/cid" xmlns:w16se="http://schemas.microsoft.com/office/word/2015/wordml/symex" xmlns:wpg="http://schemas.microsoft.com/office/word/2010/wordprocessingGroup" xmlns:wpi="http://schemas.microsoft.com/office/word/2010/wordprocessingInk" xmlns:wne="http://schemas.microsoft.com/office/word/2006/wordml" xmlns:wps="http://schemas.microsoft.com/office/word/2010/wordprocessingShape" mc:Ignorable="w14 w15 w16se w16cid wp14">
   <w:p>
     <w:pPr>
       <w:pStyle w:val="Header"/>
@@ -3149,8 +3345,8 @@
 </file>
 
 <file path=word/numbering.xml><?xml version="1.0" encoding="utf-8"?>
-<w:numbering xmlns:wpc="http://schemas.microsoft.com/office/word/2010/wordprocessingCanvas" xmlns:mc="http://schemas.openxmlformats.org/markup-compatibility/2006" xmlns:o="urn:schemas-microsoft-com:office:office" xmlns:r="http://schemas.openxmlformats.org/officeDocument/2006/relationships" xmlns:m="http://schemas.openxmlformats.org/officeDocument/2006/math" xmlns:v="urn:schemas-microsoft-com:vml" xmlns:wp14="http://schemas.microsoft.com/office/word/2010/wordprocessingDrawing" xmlns:wp="http://schemas.openxmlformats.org/drawingml/2006/wordprocessingDrawing" xmlns:w10="urn:schemas-microsoft-com:office:word" xmlns:w="http://schemas.openxmlformats.org/wordprocessingml/2006/main" xmlns:w14="http://schemas.microsoft.com/office/word/2010/wordml" xmlns:w15="http://schemas.microsoft.com/office/word/2012/wordml" xmlns:wpg="http://schemas.microsoft.com/office/word/2010/wordprocessingGroup" xmlns:wpi="http://schemas.microsoft.com/office/word/2010/wordprocessingInk" xmlns:wne="http://schemas.microsoft.com/office/word/2006/wordml" xmlns:wps="http://schemas.microsoft.com/office/word/2010/wordprocessingShape" mc:Ignorable="w14 w15 wp14">
-  <w:abstractNum w:abstractNumId="0">
+<w:numbering xmlns:wpc="http://schemas.microsoft.com/office/word/2010/wordprocessingCanvas" xmlns:cx="http://schemas.microsoft.com/office/drawing/2014/chartex" xmlns:cx1="http://schemas.microsoft.com/office/drawing/2015/9/8/chartex" xmlns:cx2="http://schemas.microsoft.com/office/drawing/2015/10/21/chartex" xmlns:cx3="http://schemas.microsoft.com/office/drawing/2016/5/9/chartex" xmlns:cx4="http://schemas.microsoft.com/office/drawing/2016/5/10/chartex" xmlns:cx5="http://schemas.microsoft.com/office/drawing/2016/5/11/chartex" xmlns:cx6="http://schemas.microsoft.com/office/drawing/2016/5/12/chartex" xmlns:cx7="http://schemas.microsoft.com/office/drawing/2016/5/13/chartex" xmlns:cx8="http://schemas.microsoft.com/office/drawing/2016/5/14/chartex" xmlns:mc="http://schemas.openxmlformats.org/markup-compatibility/2006" xmlns:aink="http://schemas.microsoft.com/office/drawing/2016/ink" xmlns:am3d="http://schemas.microsoft.com/office/drawing/2017/model3d" xmlns:o="urn:schemas-microsoft-com:office:office" xmlns:r="http://schemas.openxmlformats.org/officeDocument/2006/relationships" xmlns:m="http://schemas.openxmlformats.org/officeDocument/2006/math" xmlns:v="urn:schemas-microsoft-com:vml" xmlns:wp14="http://schemas.microsoft.com/office/word/2010/wordprocessingDrawing" xmlns:wp="http://schemas.openxmlformats.org/drawingml/2006/wordprocessingDrawing" xmlns:w10="urn:schemas-microsoft-com:office:word" xmlns:w="http://schemas.openxmlformats.org/wordprocessingml/2006/main" xmlns:w14="http://schemas.microsoft.com/office/word/2010/wordml" xmlns:w15="http://schemas.microsoft.com/office/word/2012/wordml" xmlns:w16cid="http://schemas.microsoft.com/office/word/2016/wordml/cid" xmlns:w16se="http://schemas.microsoft.com/office/word/2015/wordml/symex" xmlns:wpg="http://schemas.microsoft.com/office/word/2010/wordprocessingGroup" xmlns:wpi="http://schemas.microsoft.com/office/word/2010/wordprocessingInk" xmlns:wne="http://schemas.microsoft.com/office/word/2006/wordml" xmlns:wps="http://schemas.microsoft.com/office/word/2010/wordprocessingShape" mc:Ignorable="w14 w15 w16se w16cid wp14">
+  <w:abstractNum w:abstractNumId="0" w15:restartNumberingAfterBreak="0">
     <w:nsid w:val="0466726E"/>
     <w:multiLevelType w:val="multilevel"/>
     <w:tmpl w:val="2F5A1786"/>
@@ -3280,7 +3476,7 @@
 </file>
 
 <file path=word/styles.xml><?xml version="1.0" encoding="utf-8"?>
-<w:styles xmlns:mc="http://schemas.openxmlformats.org/markup-compatibility/2006" xmlns:r="http://schemas.openxmlformats.org/officeDocument/2006/relationships" xmlns:w="http://schemas.openxmlformats.org/wordprocessingml/2006/main" xmlns:w14="http://schemas.microsoft.com/office/word/2010/wordml" xmlns:w15="http://schemas.microsoft.com/office/word/2012/wordml" mc:Ignorable="w14 w15">
+<w:styles xmlns:mc="http://schemas.openxmlformats.org/markup-compatibility/2006" xmlns:r="http://schemas.openxmlformats.org/officeDocument/2006/relationships" xmlns:w="http://schemas.openxmlformats.org/wordprocessingml/2006/main" xmlns:w14="http://schemas.microsoft.com/office/word/2010/wordml" xmlns:w15="http://schemas.microsoft.com/office/word/2012/wordml" xmlns:w16cid="http://schemas.microsoft.com/office/word/2016/wordml/cid" xmlns:w16se="http://schemas.microsoft.com/office/word/2015/wordml/symex" mc:Ignorable="w14 w15 w16se w16cid">
   <w:docDefaults>
     <w:rPrDefault>
       <w:rPr>
@@ -3296,7 +3492,7 @@
       </w:pPr>
     </w:pPrDefault>
   </w:docDefaults>
-  <w:latentStyles w:defLockedState="0" w:defUIPriority="99" w:defSemiHidden="0" w:defUnhideWhenUsed="0" w:defQFormat="0" w:count="371">
+  <w:latentStyles w:defLockedState="0" w:defUIPriority="99" w:defSemiHidden="0" w:defUnhideWhenUsed="0" w:defQFormat="0" w:count="375">
     <w:lsdException w:name="Normal" w:uiPriority="0" w:qFormat="1"/>
     <w:lsdException w:name="heading 1" w:uiPriority="9" w:qFormat="1"/>
     <w:lsdException w:name="heading 2" w:semiHidden="1" w:uiPriority="9" w:unhideWhenUsed="1" w:qFormat="1"/>
@@ -3402,7 +3598,6 @@
     <w:lsdException w:name="HTML Sample" w:semiHidden="1" w:unhideWhenUsed="1"/>
     <w:lsdException w:name="HTML Typewriter" w:semiHidden="1" w:unhideWhenUsed="1"/>
     <w:lsdException w:name="HTML Variable" w:semiHidden="1" w:unhideWhenUsed="1"/>
-    <w:lsdException w:name="Normal Table" w:semiHidden="1" w:unhideWhenUsed="1"/>
     <w:lsdException w:name="annotation subject" w:semiHidden="1" w:unhideWhenUsed="1"/>
     <w:lsdException w:name="No List" w:semiHidden="1" w:unhideWhenUsed="1"/>
     <w:lsdException w:name="Outline List 1" w:semiHidden="1" w:unhideWhenUsed="1"/>
@@ -3446,10 +3641,8 @@
     <w:lsdException w:name="Table Elegant" w:semiHidden="1" w:unhideWhenUsed="1"/>
     <w:lsdException w:name="Table Professional" w:semiHidden="1" w:unhideWhenUsed="1"/>
     <w:lsdException w:name="Table Subtle 1" w:semiHidden="1" w:unhideWhenUsed="1"/>
-    <w:lsdException w:name="Table Subtle 2" w:semiHidden="1" w:unhideWhenUsed="1"/>
     <w:lsdException w:name="Table Web 1" w:semiHidden="1" w:unhideWhenUsed="1"/>
     <w:lsdException w:name="Table Web 2" w:semiHidden="1" w:unhideWhenUsed="1"/>
-    <w:lsdException w:name="Table Web 3" w:semiHidden="1" w:unhideWhenUsed="1"/>
     <w:lsdException w:name="Balloon Text" w:semiHidden="1" w:unhideWhenUsed="1"/>
     <w:lsdException w:name="Table Grid" w:uiPriority="39"/>
     <w:lsdException w:name="Table Theme" w:semiHidden="1" w:unhideWhenUsed="1"/>
@@ -3668,6 +3861,10 @@
     <w:lsdException w:name="List Table 5 Dark Accent 6" w:uiPriority="50"/>
     <w:lsdException w:name="List Table 6 Colorful Accent 6" w:uiPriority="51"/>
     <w:lsdException w:name="List Table 7 Colorful Accent 6" w:uiPriority="52"/>
+    <w:lsdException w:name="Mention" w:semiHidden="1" w:unhideWhenUsed="1"/>
+    <w:lsdException w:name="Smart Hyperlink" w:semiHidden="1" w:unhideWhenUsed="1"/>
+    <w:lsdException w:name="Hashtag" w:semiHidden="1" w:unhideWhenUsed="1"/>
+    <w:lsdException w:name="Unresolved Mention" w:semiHidden="1" w:unhideWhenUsed="1"/>
   </w:latentStyles>
   <w:style w:type="paragraph" w:default="1" w:styleId="Normal">
     <w:name w:val="Normal"/>
@@ -3994,7 +4191,6 @@
     <w:tblPr>
       <w:tblStyleRowBandSize w:val="1"/>
       <w:tblStyleColBandSize w:val="1"/>
-      <w:tblInd w:w="0" w:type="dxa"/>
       <w:tblBorders>
         <w:top w:val="single" w:sz="4" w:space="0" w:color="C5E0B3" w:themeColor="accent6" w:themeTint="66"/>
         <w:left w:val="single" w:sz="4" w:space="0" w:color="C5E0B3" w:themeColor="accent6" w:themeTint="66"/>
@@ -4003,12 +4199,6 @@
         <w:insideH w:val="single" w:sz="4" w:space="0" w:color="C5E0B3" w:themeColor="accent6" w:themeTint="66"/>
         <w:insideV w:val="single" w:sz="4" w:space="0" w:color="C5E0B3" w:themeColor="accent6" w:themeTint="66"/>
       </w:tblBorders>
-      <w:tblCellMar>
-        <w:top w:w="0" w:type="dxa"/>
-        <w:left w:w="108" w:type="dxa"/>
-        <w:bottom w:w="0" w:type="dxa"/>
-        <w:right w:w="108" w:type="dxa"/>
-      </w:tblCellMar>
     </w:tblPr>
     <w:tblStylePr w:type="firstRow">
       <w:rPr>
@@ -4540,7 +4730,7 @@
 </file>
 
 <file path=customXml/itemProps1.xml><?xml version="1.0" encoding="utf-8"?>
-<ds:datastoreItem xmlns:ds="http://schemas.openxmlformats.org/officeDocument/2006/customXml" ds:itemID="{866BB3AE-4E97-4C1B-9058-EE521247993A}">
+<ds:datastoreItem xmlns:ds="http://schemas.openxmlformats.org/officeDocument/2006/customXml" ds:itemID="{84C5E688-BB60-49F0-9AD0-BDFD1580CF09}">
   <ds:schemaRefs>
     <ds:schemaRef ds:uri="http://schemas.openxmlformats.org/officeDocument/2006/bibliography"/>
   </ds:schemaRefs>

</xml_diff>

<commit_message>
finished SSU 14, 15, 20, 21 and part of 10
</commit_message>
<xml_diff>
--- a/Documentation/UseCaseScenarios/14 - SSU - Direktor - Kreiranje Tima.docx
+++ b/Documentation/UseCaseScenarios/14 - SSU - Direktor - Kreiranje Tima.docx
@@ -1017,12 +1017,6 @@
     </w:tbl>
     <w:p>
       <w:pPr>
-        <w:pStyle w:val="Zapisnikrevizija"/>
-        <w:jc w:val="left"/>
-      </w:pPr>
-    </w:p>
-    <w:p>
-      <w:pPr>
         <w:spacing w:before="0" w:after="160" w:line="259" w:lineRule="auto"/>
         <w:ind w:left="0" w:firstLine="0"/>
         <w:rPr>
@@ -2131,13 +2125,7 @@
     </w:p>
     <w:p>
       <w:pPr>
-        <w:pStyle w:val="Zapisnikrevizija"/>
-        <w:jc w:val="left"/>
-        <w:rPr>
-          <w:rFonts w:asciiTheme="minorHAnsi" w:eastAsiaTheme="minorEastAsia" w:hAnsiTheme="minorHAnsi" w:cstheme="minorBidi"/>
-          <w:color w:val="auto"/>
-          <w:sz w:val="21"/>
-          <w:szCs w:val="21"/>
+        <w:rPr>
           <w:lang w:val="en-US"/>
         </w:rPr>
       </w:pPr>
@@ -2147,8 +2135,6 @@
       <w:r>
         <w:br w:type="page"/>
       </w:r>
-      <w:bookmarkStart w:id="3" w:name="_GoBack"/>
-      <w:bookmarkEnd w:id="3"/>
     </w:p>
     <w:p>
       <w:pPr>
@@ -2157,8 +2143,8 @@
           <w:lang w:val="sr-Cyrl-RS"/>
         </w:rPr>
       </w:pPr>
-      <w:bookmarkStart w:id="4" w:name="_Toc508458026"/>
-      <w:bookmarkStart w:id="5" w:name="_Toc511230986"/>
+      <w:bookmarkStart w:id="3" w:name="_Toc508458026"/>
+      <w:bookmarkStart w:id="4" w:name="_Toc511230986"/>
       <w:r>
         <w:rPr>
           <w:lang w:val="sr-Cyrl-RS"/>
@@ -2166,109 +2152,109 @@
         <w:lastRenderedPageBreak/>
         <w:t>Увод</w:t>
       </w:r>
+      <w:bookmarkEnd w:id="3"/>
       <w:bookmarkEnd w:id="4"/>
+    </w:p>
+    <w:p>
+      <w:pPr>
+        <w:pStyle w:val="Heading2"/>
+        <w:rPr>
+          <w:lang w:val="sr-Cyrl-RS"/>
+        </w:rPr>
+      </w:pPr>
+      <w:bookmarkStart w:id="5" w:name="_Toc508458027"/>
+      <w:bookmarkStart w:id="6" w:name="_Toc511230987"/>
+      <w:r>
+        <w:rPr>
+          <w:lang w:val="sr-Cyrl-RS"/>
+        </w:rPr>
+        <w:t>Резиме</w:t>
+      </w:r>
       <w:bookmarkEnd w:id="5"/>
+      <w:bookmarkEnd w:id="6"/>
+    </w:p>
+    <w:p>
+      <w:pPr>
+        <w:rPr>
+          <w:lang w:val="sr-Cyrl-RS"/>
+        </w:rPr>
+      </w:pPr>
+      <w:r>
+        <w:rPr>
+          <w:lang w:val="sr-Cyrl-RS"/>
+        </w:rPr>
+        <w:t xml:space="preserve">Овај документ дефинише </w:t>
+      </w:r>
+      <w:r>
+        <w:rPr>
+          <w:lang w:val="sr-Cyrl-RS"/>
+        </w:rPr>
+        <w:t>сценарио употребе</w:t>
+      </w:r>
+      <w:r>
+        <w:rPr>
+          <w:lang w:val="sr-Cyrl-RS"/>
+        </w:rPr>
+        <w:t xml:space="preserve"> креирања тима као и последице које настају у систему након што је тим успешно креиран.</w:t>
+      </w:r>
     </w:p>
     <w:p>
       <w:pPr>
         <w:pStyle w:val="Heading2"/>
-        <w:rPr>
-          <w:lang w:val="sr-Cyrl-RS"/>
-        </w:rPr>
-      </w:pPr>
-      <w:bookmarkStart w:id="6" w:name="_Toc508458027"/>
-      <w:bookmarkStart w:id="7" w:name="_Toc511230987"/>
-      <w:r>
-        <w:rPr>
-          <w:lang w:val="sr-Cyrl-RS"/>
-        </w:rPr>
-        <w:t>Резиме</w:t>
-      </w:r>
-      <w:bookmarkEnd w:id="6"/>
+      </w:pPr>
+      <w:bookmarkStart w:id="7" w:name="_Toc508458028"/>
+      <w:bookmarkStart w:id="8" w:name="_Toc511230988"/>
+      <w:r>
+        <w:rPr>
+          <w:lang w:val="sr-Cyrl-RS"/>
+        </w:rPr>
+        <w:t>Намена документа и циљн</w:t>
+      </w:r>
+      <w:r>
+        <w:t>a</w:t>
+      </w:r>
+      <w:r>
+        <w:rPr>
+          <w:lang w:val="sr-Cyrl-RS"/>
+        </w:rPr>
+        <w:t xml:space="preserve"> груп</w:t>
+      </w:r>
       <w:bookmarkEnd w:id="7"/>
-    </w:p>
-    <w:p>
-      <w:pPr>
-        <w:rPr>
-          <w:lang w:val="sr-Cyrl-RS"/>
-        </w:rPr>
-      </w:pPr>
-      <w:r>
-        <w:rPr>
-          <w:lang w:val="sr-Cyrl-RS"/>
-        </w:rPr>
-        <w:t xml:space="preserve">Овај документ дефинише </w:t>
-      </w:r>
-      <w:r>
-        <w:rPr>
-          <w:lang w:val="sr-Cyrl-RS"/>
-        </w:rPr>
-        <w:t>сценарио употребе</w:t>
-      </w:r>
-      <w:r>
-        <w:rPr>
-          <w:lang w:val="sr-Cyrl-RS"/>
-        </w:rPr>
-        <w:t xml:space="preserve"> креирања тима као и последице које настају у систему након што је тим успешно креиран.</w:t>
+      <w:r>
+        <w:t>a</w:t>
+      </w:r>
+      <w:bookmarkEnd w:id="8"/>
+    </w:p>
+    <w:p>
+      <w:pPr>
+        <w:rPr>
+          <w:lang w:val="sr-Cyrl-RS"/>
+        </w:rPr>
+      </w:pPr>
+      <w:r>
+        <w:rPr>
+          <w:lang w:val="sr-Cyrl-RS"/>
+        </w:rPr>
+        <w:t>Документ је намењен свим члановима тима и представља детаљан опис одређене функционалности. Документ ће бити коришћен приликом развијања пројекта и при тестирању ове функционалности. Може бити коришћен и при писању упутства за употребу.</w:t>
       </w:r>
     </w:p>
     <w:p>
       <w:pPr>
         <w:pStyle w:val="Heading2"/>
-      </w:pPr>
-      <w:bookmarkStart w:id="8" w:name="_Toc508458028"/>
-      <w:bookmarkStart w:id="9" w:name="_Toc511230988"/>
-      <w:r>
-        <w:rPr>
-          <w:lang w:val="sr-Cyrl-RS"/>
-        </w:rPr>
-        <w:t>Намена документа и циљн</w:t>
-      </w:r>
-      <w:r>
-        <w:t>a</w:t>
-      </w:r>
-      <w:r>
-        <w:rPr>
-          <w:lang w:val="sr-Cyrl-RS"/>
-        </w:rPr>
-        <w:t xml:space="preserve"> груп</w:t>
-      </w:r>
-      <w:bookmarkEnd w:id="8"/>
-      <w:r>
-        <w:t>a</w:t>
+        <w:rPr>
+          <w:lang w:val="sr-Cyrl-RS"/>
+        </w:rPr>
+      </w:pPr>
+      <w:bookmarkStart w:id="9" w:name="_Toc508458029"/>
+      <w:bookmarkStart w:id="10" w:name="_Toc511230989"/>
+      <w:r>
+        <w:rPr>
+          <w:lang w:val="sr-Cyrl-RS"/>
+        </w:rPr>
+        <w:t>Референце</w:t>
       </w:r>
       <w:bookmarkEnd w:id="9"/>
-    </w:p>
-    <w:p>
-      <w:pPr>
-        <w:rPr>
-          <w:lang w:val="sr-Cyrl-RS"/>
-        </w:rPr>
-      </w:pPr>
-      <w:r>
-        <w:rPr>
-          <w:lang w:val="sr-Cyrl-RS"/>
-        </w:rPr>
-        <w:t>Документ је намењен свим члановима тима и представља детаљан опис одређене функционалности. Документ ће бити коришћен приликом развијања пројекта и при тестирању ове функционалности. Може бити коришћен и при писању упутства за употребу.</w:t>
-      </w:r>
-    </w:p>
-    <w:p>
-      <w:pPr>
-        <w:pStyle w:val="Heading2"/>
-        <w:rPr>
-          <w:lang w:val="sr-Cyrl-RS"/>
-        </w:rPr>
-      </w:pPr>
-      <w:bookmarkStart w:id="10" w:name="_Toc508458029"/>
-      <w:bookmarkStart w:id="11" w:name="_Toc511230989"/>
-      <w:r>
-        <w:rPr>
-          <w:lang w:val="sr-Cyrl-RS"/>
-        </w:rPr>
-        <w:t>Референце</w:t>
-      </w:r>
       <w:bookmarkEnd w:id="10"/>
-      <w:bookmarkEnd w:id="11"/>
     </w:p>
     <w:p>
       <w:pPr>
@@ -2313,16 +2299,16 @@
           <w:lang w:val="sr-Cyrl-RS"/>
         </w:rPr>
       </w:pPr>
-      <w:bookmarkStart w:id="12" w:name="_Toc508458030"/>
-      <w:bookmarkStart w:id="13" w:name="_Toc511230990"/>
+      <w:bookmarkStart w:id="11" w:name="_Toc508458030"/>
+      <w:bookmarkStart w:id="12" w:name="_Toc511230990"/>
       <w:r>
         <w:rPr>
           <w:lang w:val="sr-Cyrl-RS"/>
         </w:rPr>
         <w:t>Отворена питања</w:t>
       </w:r>
+      <w:bookmarkEnd w:id="11"/>
       <w:bookmarkEnd w:id="12"/>
-      <w:bookmarkEnd w:id="13"/>
     </w:p>
     <w:p>
       <w:pPr>
@@ -2623,22 +2609,75 @@
         </w:rPr>
         <w:t xml:space="preserve"> </w:t>
       </w:r>
-      <w:bookmarkStart w:id="14" w:name="_Toc508458031"/>
-      <w:bookmarkStart w:id="15" w:name="_Toc511230991"/>
+      <w:bookmarkStart w:id="13" w:name="_Toc508458031"/>
+      <w:bookmarkStart w:id="14" w:name="_Toc511230991"/>
       <w:r>
         <w:rPr>
           <w:lang w:val="sr-Cyrl-RS"/>
         </w:rPr>
         <w:t xml:space="preserve">Сценарио </w:t>
       </w:r>
+      <w:bookmarkEnd w:id="13"/>
+      <w:r>
+        <w:rPr>
+          <w:lang w:val="sr-Cyrl-RS"/>
+        </w:rPr>
+        <w:t>креирања тима</w:t>
+      </w:r>
       <w:bookmarkEnd w:id="14"/>
-      <w:r>
-        <w:rPr>
-          <w:lang w:val="sr-Cyrl-RS"/>
-        </w:rPr>
-        <w:t>креирања тима</w:t>
+    </w:p>
+    <w:p>
+      <w:pPr>
+        <w:pStyle w:val="Heading2"/>
+        <w:rPr>
+          <w:lang w:val="sr-Cyrl-RS"/>
+        </w:rPr>
+      </w:pPr>
+      <w:bookmarkStart w:id="15" w:name="_Toc508458032"/>
+      <w:bookmarkStart w:id="16" w:name="_Toc511230992"/>
+      <w:r>
+        <w:rPr>
+          <w:lang w:val="sr-Cyrl-RS"/>
+        </w:rPr>
+        <w:t>Кратак опис</w:t>
       </w:r>
       <w:bookmarkEnd w:id="15"/>
+      <w:bookmarkEnd w:id="16"/>
+    </w:p>
+    <w:p>
+      <w:pPr>
+        <w:ind w:left="794" w:firstLine="646"/>
+        <w:rPr>
+          <w:lang w:val="sr-Cyrl-RS"/>
+        </w:rPr>
+      </w:pPr>
+      <w:bookmarkStart w:id="17" w:name="_Toc508458033"/>
+      <w:r>
+        <w:rPr>
+          <w:lang w:val="sr-Cyrl-RS"/>
+        </w:rPr>
+        <w:t>Директор фирме има могућност креирања новог тима унутар система. Систем Директору приказује форму у којој он попуњава податке везане за креирање тима, као што је назив тима. Након што се тим креира, могуће је убацити Радника у тај тим</w:t>
+      </w:r>
+      <w:r>
+        <w:rPr>
+          <w:lang w:val="en-US"/>
+        </w:rPr>
+        <w:t xml:space="preserve"> </w:t>
+      </w:r>
+      <w:r>
+        <w:rPr>
+          <w:lang w:val="sr-Cyrl-RS"/>
+        </w:rPr>
+        <w:t>и доделити му менаџера. Креирани тим је иницијално празан, тј. не садржи ниједног Радника и нема додељеног Менаџера.</w:t>
+      </w:r>
+    </w:p>
+    <w:p>
+      <w:pPr>
+        <w:ind w:left="794" w:firstLine="646"/>
+        <w:rPr>
+          <w:lang w:val="sr-Cyrl-RS"/>
+        </w:rPr>
+      </w:pPr>
     </w:p>
     <w:p>
       <w:pPr>
@@ -2647,60 +2686,7 @@
           <w:lang w:val="sr-Cyrl-RS"/>
         </w:rPr>
       </w:pPr>
-      <w:bookmarkStart w:id="16" w:name="_Toc508458032"/>
-      <w:bookmarkStart w:id="17" w:name="_Toc511230992"/>
-      <w:r>
-        <w:rPr>
-          <w:lang w:val="sr-Cyrl-RS"/>
-        </w:rPr>
-        <w:t>Кратак опис</w:t>
-      </w:r>
-      <w:bookmarkEnd w:id="16"/>
-      <w:bookmarkEnd w:id="17"/>
-    </w:p>
-    <w:p>
-      <w:pPr>
-        <w:ind w:left="794" w:firstLine="646"/>
-        <w:rPr>
-          <w:lang w:val="sr-Cyrl-RS"/>
-        </w:rPr>
-      </w:pPr>
-      <w:bookmarkStart w:id="18" w:name="_Toc508458033"/>
-      <w:r>
-        <w:rPr>
-          <w:lang w:val="sr-Cyrl-RS"/>
-        </w:rPr>
-        <w:t>Директор фирме има могућност креирања новог тима унутар система. Систем Директору приказује форму у којој он попуњава податке везане за креирање тима, као што је назив тима. Након што се тим креира, могуће је убацити Радника у тај тим</w:t>
-      </w:r>
-      <w:r>
-        <w:rPr>
-          <w:lang w:val="en-US"/>
-        </w:rPr>
-        <w:t xml:space="preserve"> </w:t>
-      </w:r>
-      <w:r>
-        <w:rPr>
-          <w:lang w:val="sr-Cyrl-RS"/>
-        </w:rPr>
-        <w:t>и доделити му менаџера. Креирани тим је иницијално празан, тј. не садржи ниједног Радника и нема додељеног Менаџера.</w:t>
-      </w:r>
-    </w:p>
-    <w:p>
-      <w:pPr>
-        <w:ind w:left="794" w:firstLine="646"/>
-        <w:rPr>
-          <w:lang w:val="sr-Cyrl-RS"/>
-        </w:rPr>
-      </w:pPr>
-    </w:p>
-    <w:p>
-      <w:pPr>
-        <w:pStyle w:val="Heading2"/>
-        <w:rPr>
-          <w:lang w:val="sr-Cyrl-RS"/>
-        </w:rPr>
-      </w:pPr>
-      <w:bookmarkStart w:id="19" w:name="_Toc511230993"/>
+      <w:bookmarkStart w:id="18" w:name="_Toc511230993"/>
       <w:r>
         <w:rPr>
           <w:lang w:val="sr-Cyrl-RS"/>
@@ -2708,24 +2694,24 @@
         <w:lastRenderedPageBreak/>
         <w:t>Ток догађаја</w:t>
       </w:r>
+      <w:bookmarkEnd w:id="17"/>
       <w:bookmarkEnd w:id="18"/>
+    </w:p>
+    <w:p>
+      <w:pPr>
+        <w:pStyle w:val="Heading3"/>
+        <w:rPr>
+          <w:lang w:val="sr-Cyrl-RS"/>
+        </w:rPr>
+      </w:pPr>
+      <w:bookmarkStart w:id="19" w:name="_Toc511230994"/>
+      <w:r>
+        <w:rPr>
+          <w:lang w:val="sr-Cyrl-RS"/>
+        </w:rPr>
+        <w:t>Директор креира нови тим</w:t>
+      </w:r>
       <w:bookmarkEnd w:id="19"/>
-    </w:p>
-    <w:p>
-      <w:pPr>
-        <w:pStyle w:val="Heading3"/>
-        <w:rPr>
-          <w:lang w:val="sr-Cyrl-RS"/>
-        </w:rPr>
-      </w:pPr>
-      <w:bookmarkStart w:id="20" w:name="_Toc511230994"/>
-      <w:r>
-        <w:rPr>
-          <w:lang w:val="sr-Cyrl-RS"/>
-        </w:rPr>
-        <w:t>Директор креира нови тим</w:t>
-      </w:r>
-      <w:bookmarkEnd w:id="20"/>
     </w:p>
     <w:p>
       <w:pPr>
@@ -2901,14 +2887,14 @@
           <w:lang w:val="sr-Cyrl-RS"/>
         </w:rPr>
       </w:pPr>
-      <w:bookmarkStart w:id="21" w:name="_Toc511230995"/>
+      <w:bookmarkStart w:id="20" w:name="_Toc511230995"/>
       <w:r>
         <w:rPr>
           <w:lang w:val="sr-Cyrl-RS"/>
         </w:rPr>
         <w:t>Име тима већ постоји</w:t>
       </w:r>
-      <w:bookmarkEnd w:id="21"/>
+      <w:bookmarkEnd w:id="20"/>
     </w:p>
     <w:p>
       <w:pPr>
@@ -2931,43 +2917,51 @@
         <w:rPr>
           <w:lang w:val="en-US"/>
         </w:rPr>
-        <w:t xml:space="preserve">2.2.1. 3) </w:t>
-      </w:r>
-      <w:r>
-        <w:rPr>
-          <w:lang w:val="sr-Cyrl-RS"/>
-        </w:rPr>
-        <w:t>већ постоји кориснику не доз</w:t>
-      </w:r>
-      <w:r>
-        <w:rPr>
-          <w:lang w:val="sr-Cyrl-RS"/>
-        </w:rPr>
-        <w:t>волити наставак даље притиском потврдног дугмета.</w:t>
-      </w:r>
-    </w:p>
-    <w:p>
-      <w:pPr>
-        <w:pStyle w:val="ListParagraph"/>
-        <w:numPr>
-          <w:ilvl w:val="6"/>
-          <w:numId w:val="2"/>
-        </w:numPr>
-        <w:rPr>
-          <w:lang w:val="sr-Cyrl-RS"/>
-        </w:rPr>
-      </w:pPr>
-      <w:r>
-        <w:rPr>
-          <w:lang w:val="sr-Cyrl-RS"/>
-        </w:rPr>
-        <w:t xml:space="preserve">Корисник уноси име тима које не постоји, и сценарио се наставља од тачке </w:t>
+        <w:t>2.2.1. 4</w:t>
       </w:r>
       <w:r>
         <w:rPr>
           <w:lang w:val="en-US"/>
         </w:rPr>
-        <w:t>4).</w:t>
+        <w:t xml:space="preserve">) </w:t>
+      </w:r>
+      <w:r>
+        <w:rPr>
+          <w:lang w:val="sr-Cyrl-RS"/>
+        </w:rPr>
+        <w:t xml:space="preserve">већ постоји кориснику </w:t>
+      </w:r>
+      <w:r>
+        <w:rPr>
+          <w:lang w:val="sr-Cyrl-RS"/>
+        </w:rPr>
+        <w:t>се приказује порука о грешци.</w:t>
+      </w:r>
+      <w:r>
+        <w:rPr>
+          <w:lang w:val="sr-Cyrl-RS"/>
+        </w:rPr>
+        <w:t xml:space="preserve"> С</w:t>
+      </w:r>
+      <w:r>
+        <w:rPr>
+          <w:lang w:val="sr-Cyrl-RS"/>
+        </w:rPr>
+        <w:t xml:space="preserve">ценарио се наставља од тачке </w:t>
+      </w:r>
+      <w:r>
+        <w:rPr>
+          <w:lang w:val="sr-Cyrl-RS"/>
+        </w:rPr>
+        <w:t>2</w:t>
+      </w:r>
+      <w:bookmarkStart w:id="21" w:name="_GoBack"/>
+      <w:bookmarkEnd w:id="21"/>
+      <w:r>
+        <w:rPr>
+          <w:lang w:val="en-US"/>
+        </w:rPr>
+        <w:t>).</w:t>
       </w:r>
     </w:p>
     <w:p>
@@ -3598,6 +3592,7 @@
     <w:lsdException w:name="HTML Sample" w:semiHidden="1" w:unhideWhenUsed="1"/>
     <w:lsdException w:name="HTML Typewriter" w:semiHidden="1" w:unhideWhenUsed="1"/>
     <w:lsdException w:name="HTML Variable" w:semiHidden="1" w:unhideWhenUsed="1"/>
+    <w:lsdException w:name="Normal Table" w:semiHidden="1" w:unhideWhenUsed="1"/>
     <w:lsdException w:name="annotation subject" w:semiHidden="1" w:unhideWhenUsed="1"/>
     <w:lsdException w:name="No List" w:semiHidden="1" w:unhideWhenUsed="1"/>
     <w:lsdException w:name="Outline List 1" w:semiHidden="1" w:unhideWhenUsed="1"/>
@@ -3641,8 +3636,10 @@
     <w:lsdException w:name="Table Elegant" w:semiHidden="1" w:unhideWhenUsed="1"/>
     <w:lsdException w:name="Table Professional" w:semiHidden="1" w:unhideWhenUsed="1"/>
     <w:lsdException w:name="Table Subtle 1" w:semiHidden="1" w:unhideWhenUsed="1"/>
+    <w:lsdException w:name="Table Subtle 2" w:semiHidden="1" w:unhideWhenUsed="1"/>
     <w:lsdException w:name="Table Web 1" w:semiHidden="1" w:unhideWhenUsed="1"/>
     <w:lsdException w:name="Table Web 2" w:semiHidden="1" w:unhideWhenUsed="1"/>
+    <w:lsdException w:name="Table Web 3" w:semiHidden="1" w:unhideWhenUsed="1"/>
     <w:lsdException w:name="Balloon Text" w:semiHidden="1" w:unhideWhenUsed="1"/>
     <w:lsdException w:name="Table Grid" w:uiPriority="39"/>
     <w:lsdException w:name="Table Theme" w:semiHidden="1" w:unhideWhenUsed="1"/>
@@ -4730,7 +4727,7 @@
 </file>
 
 <file path=customXml/itemProps1.xml><?xml version="1.0" encoding="utf-8"?>
-<ds:datastoreItem xmlns:ds="http://schemas.openxmlformats.org/officeDocument/2006/customXml" ds:itemID="{84C5E688-BB60-49F0-9AD0-BDFD1580CF09}">
+<ds:datastoreItem xmlns:ds="http://schemas.openxmlformats.org/officeDocument/2006/customXml" ds:itemID="{F6A454CC-433C-40B9-9155-0B6ED4202EBF}">
   <ds:schemaRefs>
     <ds:schemaRef ds:uri="http://schemas.openxmlformats.org/officeDocument/2006/bibliography"/>
   </ds:schemaRefs>

</xml_diff>